<commit_message>
Update VERSION 1 Dictionnaire des données.docx
</commit_message>
<xml_diff>
--- a/DOSSIER_06_BASE_DE_DONNEES/MICKAEL TP Hébergement social/VERSION 1 Dictionnaire des données.docx
+++ b/DOSSIER_06_BASE_DE_DONNEES/MICKAEL TP Hébergement social/VERSION 1 Dictionnaire des données.docx
@@ -73,7 +73,6 @@
             <w:tcW w:w="2651" w:type="dxa"/>
           </w:tcPr>
           <w:p>
-            <w:proofErr w:type="spellStart"/>
             <w:r>
               <w:t>p</w:t>
             </w:r>
@@ -83,7 +82,6 @@
             <w:r>
               <w:t>nom</w:t>
             </w:r>
-            <w:proofErr w:type="spellEnd"/>
           </w:p>
         </w:tc>
         <w:tc>
@@ -118,14 +116,12 @@
             <w:tcW w:w="2651" w:type="dxa"/>
           </w:tcPr>
           <w:p>
-            <w:proofErr w:type="spellStart"/>
             <w:r>
               <w:t>personne</w:t>
             </w:r>
             <w:r>
               <w:t>_prenom</w:t>
             </w:r>
-            <w:proofErr w:type="spellEnd"/>
           </w:p>
         </w:tc>
         <w:tc>
@@ -160,14 +156,12 @@
             <w:tcW w:w="2651" w:type="dxa"/>
           </w:tcPr>
           <w:p>
-            <w:proofErr w:type="spellStart"/>
             <w:r>
               <w:t>personne</w:t>
             </w:r>
             <w:r>
               <w:t>_naissance</w:t>
             </w:r>
-            <w:proofErr w:type="spellEnd"/>
           </w:p>
         </w:tc>
         <w:tc>
@@ -201,13 +195,24 @@
           <w:tcPr>
             <w:tcW w:w="2651" w:type="dxa"/>
           </w:tcPr>
-          <w:p/>
+          <w:p>
+            <w:r>
+              <w:t>Rôle_libe</w:t>
+            </w:r>
+            <w:r>
+              <w:t>llé</w:t>
+            </w:r>
+          </w:p>
         </w:tc>
         <w:tc>
           <w:tcPr>
             <w:tcW w:w="4261" w:type="dxa"/>
           </w:tcPr>
-          <w:p/>
+          <w:p>
+            <w:r>
+              <w:t>Libellé du rôle</w:t>
+            </w:r>
+          </w:p>
         </w:tc>
         <w:tc>
           <w:tcPr>

</xml_diff>